<commit_message>
updated meeting minutes for feb 20th
</commit_message>
<xml_diff>
--- a/Organizational/meeting minutes/meeting minutes.docx
+++ b/Organizational/meeting minutes/meeting minutes.docx
@@ -12,6 +12,14 @@
     </w:p>
     <w:sdt>
       <w:sdtPr>
+        <w:rPr>
+          <w:rFonts w:asciiTheme="minorHAnsi" w:eastAsiaTheme="minorHAnsi" w:hAnsiTheme="minorHAnsi" w:cstheme="minorBidi"/>
+          <w:color w:val="auto"/>
+          <w:kern w:val="2"/>
+          <w:sz w:val="24"/>
+          <w:szCs w:val="24"/>
+          <w14:ligatures w14:val="standardContextual"/>
+        </w:rPr>
         <w:id w:val="-1325425512"/>
         <w:docPartObj>
           <w:docPartGallery w:val="Table of Contents"/>
@@ -20,15 +28,9 @@
       </w:sdtPr>
       <w:sdtEndPr>
         <w:rPr>
-          <w:rFonts w:asciiTheme="minorHAnsi" w:eastAsiaTheme="minorHAnsi" w:hAnsiTheme="minorHAnsi" w:cstheme="minorBidi"/>
           <w:b/>
           <w:bCs/>
           <w:noProof/>
-          <w:color w:val="auto"/>
-          <w:kern w:val="2"/>
-          <w:sz w:val="24"/>
-          <w:szCs w:val="24"/>
-          <w14:ligatures w14:val="standardContextual"/>
         </w:rPr>
       </w:sdtEndPr>
       <w:sdtContent>
@@ -60,7 +62,7 @@
           <w:r>
             <w:fldChar w:fldCharType="separate"/>
           </w:r>
-          <w:hyperlink w:anchor="_Toc221873491" w:history="1">
+          <w:hyperlink w:anchor="_Toc222484589" w:history="1">
             <w:r>
               <w:rPr>
                 <w:rStyle w:val="Hyperlink"/>
@@ -87,7 +89,7 @@
                 <w:noProof/>
                 <w:webHidden/>
               </w:rPr>
-              <w:instrText xml:space="preserve"> PAGEREF _Toc221873491 \h </w:instrText>
+              <w:instrText xml:space="preserve"> PAGEREF _Toc222484589 \h </w:instrText>
             </w:r>
             <w:r>
               <w:rPr>
@@ -129,27 +131,13 @@
               <w:noProof/>
             </w:rPr>
           </w:pPr>
-          <w:hyperlink w:anchor="_Toc221873492" w:history="1">
+          <w:hyperlink w:anchor="_Toc222484590" w:history="1">
             <w:r>
               <w:rPr>
                 <w:rStyle w:val="Hyperlink"/>
                 <w:noProof/>
               </w:rPr>
-              <w:t>February 13</w:t>
-            </w:r>
-            <w:r>
-              <w:rPr>
-                <w:rStyle w:val="Hyperlink"/>
-                <w:noProof/>
-              </w:rPr>
-              <w:t>,</w:t>
-            </w:r>
-            <w:r>
-              <w:rPr>
-                <w:rStyle w:val="Hyperlink"/>
-                <w:noProof/>
-              </w:rPr>
-              <w:t xml:space="preserve"> 2026</w:t>
+              <w:t>February 13, 2026</w:t>
             </w:r>
             <w:r>
               <w:rPr>
@@ -170,7 +158,7 @@
                 <w:noProof/>
                 <w:webHidden/>
               </w:rPr>
-              <w:instrText xml:space="preserve"> PAGEREF _Toc221873492 \h </w:instrText>
+              <w:instrText xml:space="preserve"> PAGEREF _Toc222484590 \h </w:instrText>
             </w:r>
             <w:r>
               <w:rPr>
@@ -202,6 +190,75 @@
           </w:hyperlink>
         </w:p>
         <w:p>
+          <w:pPr>
+            <w:pStyle w:val="TOC1"/>
+            <w:tabs>
+              <w:tab w:val="right" w:leader="dot" w:pos="9350"/>
+            </w:tabs>
+            <w:rPr>
+              <w:rFonts w:eastAsiaTheme="minorEastAsia"/>
+              <w:noProof/>
+            </w:rPr>
+          </w:pPr>
+          <w:hyperlink w:anchor="_Toc222484591" w:history="1">
+            <w:r>
+              <w:rPr>
+                <w:rStyle w:val="Hyperlink"/>
+                <w:noProof/>
+              </w:rPr>
+              <w:t>February 20, 2026</w:t>
+            </w:r>
+            <w:r>
+              <w:rPr>
+                <w:noProof/>
+                <w:webHidden/>
+              </w:rPr>
+              <w:tab/>
+            </w:r>
+            <w:r>
+              <w:rPr>
+                <w:noProof/>
+                <w:webHidden/>
+              </w:rPr>
+              <w:fldChar w:fldCharType="begin"/>
+            </w:r>
+            <w:r>
+              <w:rPr>
+                <w:noProof/>
+                <w:webHidden/>
+              </w:rPr>
+              <w:instrText xml:space="preserve"> PAGEREF _Toc222484591 \h </w:instrText>
+            </w:r>
+            <w:r>
+              <w:rPr>
+                <w:noProof/>
+                <w:webHidden/>
+              </w:rPr>
+            </w:r>
+            <w:r>
+              <w:rPr>
+                <w:noProof/>
+                <w:webHidden/>
+              </w:rPr>
+              <w:fldChar w:fldCharType="separate"/>
+            </w:r>
+            <w:r>
+              <w:rPr>
+                <w:noProof/>
+                <w:webHidden/>
+              </w:rPr>
+              <w:t>6</w:t>
+            </w:r>
+            <w:r>
+              <w:rPr>
+                <w:noProof/>
+                <w:webHidden/>
+              </w:rPr>
+              <w:fldChar w:fldCharType="end"/>
+            </w:r>
+          </w:hyperlink>
+        </w:p>
+        <w:p>
           <w:r>
             <w:rPr>
               <w:b/>
@@ -222,7 +279,7 @@
       <w:pPr>
         <w:pStyle w:val="Heading1"/>
       </w:pPr>
-      <w:bookmarkStart w:id="0" w:name="_Toc221873491"/>
+      <w:bookmarkStart w:id="0" w:name="_Toc222484589"/>
       <w:r>
         <w:lastRenderedPageBreak/>
         <w:t>February 6, 2026</w:t>
@@ -262,21 +319,8 @@
           <w:u w:val="single"/>
         </w:rPr>
       </w:pPr>
-      <w:proofErr w:type="gramStart"/>
-      <w:r>
-        <w:t>we</w:t>
-      </w:r>
-      <w:proofErr w:type="gramEnd"/>
-      <w:r>
-        <w:t xml:space="preserve"> need to </w:t>
-      </w:r>
-      <w:proofErr w:type="gramStart"/>
-      <w:r>
-        <w:t>look into</w:t>
-      </w:r>
-      <w:proofErr w:type="gramEnd"/>
-      <w:r>
-        <w:t xml:space="preserve"> what we would like so we can tell him</w:t>
+      <w:r>
+        <w:t>we need to look into what we would like so we can tell him</w:t>
       </w:r>
     </w:p>
     <w:p>
@@ -334,15 +378,7 @@
         </w:numPr>
       </w:pPr>
       <w:r>
-        <w:t xml:space="preserve">This should be where </w:t>
-      </w:r>
-      <w:proofErr w:type="gramStart"/>
-      <w:r>
-        <w:t>all of</w:t>
-      </w:r>
-      <w:proofErr w:type="gramEnd"/>
-      <w:r>
-        <w:t xml:space="preserve"> our documentation goes as it is easily and readily available to everyone</w:t>
+        <w:t>This should be where all of our documentation goes as it is easily and readily available to everyone</w:t>
       </w:r>
     </w:p>
     <w:p>
@@ -354,15 +390,7 @@
         </w:numPr>
       </w:pPr>
       <w:r>
-        <w:t xml:space="preserve">Task boards have been </w:t>
-      </w:r>
-      <w:proofErr w:type="gramStart"/>
-      <w:r>
-        <w:t>setup</w:t>
-      </w:r>
-      <w:proofErr w:type="gramEnd"/>
-      <w:r>
-        <w:t xml:space="preserve"> to better organize what we will get done</w:t>
+        <w:t>Task boards have been setup to better organize what we will get done</w:t>
       </w:r>
     </w:p>
     <w:p>
@@ -374,21 +402,8 @@
         </w:numPr>
       </w:pPr>
       <w:r>
-        <w:t xml:space="preserve">These tasks should be kept to a </w:t>
-      </w:r>
-      <w:proofErr w:type="gramStart"/>
-      <w:r>
-        <w:t>1-3 week</w:t>
-      </w:r>
-      <w:proofErr w:type="gramEnd"/>
-      <w:r>
-        <w:t xml:space="preserve"> </w:t>
-      </w:r>
-      <w:proofErr w:type="gramStart"/>
-      <w:r>
-        <w:t>time period</w:t>
-      </w:r>
-      <w:proofErr w:type="gramEnd"/>
+        <w:t>These tasks should be kept to a 1-3 week time period</w:t>
+      </w:r>
     </w:p>
     <w:p>
       <w:pPr>
@@ -744,7 +759,7 @@
       <w:pPr>
         <w:pStyle w:val="Heading1"/>
       </w:pPr>
-      <w:bookmarkStart w:id="1" w:name="_Toc221873492"/>
+      <w:bookmarkStart w:id="1" w:name="_Toc222484590"/>
       <w:r>
         <w:lastRenderedPageBreak/>
         <w:t>February 13, 2026</w:t>
@@ -779,15 +794,7 @@
         </w:numPr>
       </w:pPr>
       <w:r>
-        <w:t xml:space="preserve">Put together a parts list so we can see what we </w:t>
-      </w:r>
-      <w:proofErr w:type="gramStart"/>
-      <w:r>
-        <w:t>actually need</w:t>
-      </w:r>
-      <w:proofErr w:type="gramEnd"/>
-      <w:r>
-        <w:t xml:space="preserve"> to buy for this project and what we can get from Senior Design</w:t>
+        <w:t>Put together a parts list so we can see what we actually need to buy for this project and what we can get from Senior Design</w:t>
       </w:r>
     </w:p>
     <w:p>
@@ -810,11 +817,12 @@
           <w:numId w:val="1"/>
         </w:numPr>
       </w:pPr>
-      <w:proofErr w:type="gramStart"/>
-      <w:r>
-        <w:t>Person: ..</w:t>
-      </w:r>
-      <w:proofErr w:type="gramEnd"/>
+      <w:r>
+        <w:t xml:space="preserve">Person: </w:t>
+      </w:r>
+      <w:r>
+        <w:t>Kyle, Marco, Joseph -&gt; work on this before next meeting</w:t>
+      </w:r>
     </w:p>
     <w:p>
       <w:pPr>
@@ -868,7 +876,79 @@
         </w:numPr>
       </w:pPr>
       <w:r>
-        <w:t>..</w:t>
+        <w:t>Digital effects in MATLAB all done</w:t>
+      </w:r>
+    </w:p>
+    <w:p>
+      <w:pPr>
+        <w:pStyle w:val="ListParagraph"/>
+        <w:numPr>
+          <w:ilvl w:val="2"/>
+          <w:numId w:val="1"/>
+        </w:numPr>
+      </w:pPr>
+      <w:r>
+        <w:t>Input and output of daisy seed</w:t>
+      </w:r>
+    </w:p>
+    <w:p>
+      <w:pPr>
+        <w:pStyle w:val="ListParagraph"/>
+        <w:numPr>
+          <w:ilvl w:val="2"/>
+          <w:numId w:val="1"/>
+        </w:numPr>
+      </w:pPr>
+      <w:r>
+        <w:t>Digital/recording Board</w:t>
+      </w:r>
+    </w:p>
+    <w:p>
+      <w:pPr>
+        <w:pStyle w:val="ListParagraph"/>
+        <w:numPr>
+          <w:ilvl w:val="2"/>
+          <w:numId w:val="1"/>
+        </w:numPr>
+      </w:pPr>
+      <w:r>
+        <w:t>Big Muff Demo</w:t>
+      </w:r>
+    </w:p>
+    <w:p>
+      <w:pPr>
+        <w:pStyle w:val="ListParagraph"/>
+        <w:numPr>
+          <w:ilvl w:val="2"/>
+          <w:numId w:val="1"/>
+        </w:numPr>
+      </w:pPr>
+      <w:r>
+        <w:t>Analog Controller</w:t>
+      </w:r>
+    </w:p>
+    <w:p>
+      <w:pPr>
+        <w:pStyle w:val="ListParagraph"/>
+        <w:numPr>
+          <w:ilvl w:val="2"/>
+          <w:numId w:val="1"/>
+        </w:numPr>
+      </w:pPr>
+      <w:r>
+        <w:t>Power Board</w:t>
+      </w:r>
+    </w:p>
+    <w:p>
+      <w:pPr>
+        <w:pStyle w:val="ListParagraph"/>
+        <w:numPr>
+          <w:ilvl w:val="2"/>
+          <w:numId w:val="1"/>
+        </w:numPr>
+      </w:pPr>
+      <w:r>
+        <w:t>Overdrive Protoboard</w:t>
       </w:r>
     </w:p>
     <w:p>
@@ -971,13 +1051,8 @@
     </w:p>
     <w:p>
       <w:r>
-        <w:t xml:space="preserve">Please make a </w:t>
-      </w:r>
-      <w:proofErr w:type="gramStart"/>
-      <w:r>
-        <w:t>commit</w:t>
-      </w:r>
-      <w:proofErr w:type="gramEnd"/>
+        <w:t>Please make a commit</w:t>
+      </w:r>
       <w:r>
         <w:t>!</w:t>
       </w:r>
@@ -1039,24 +1114,573 @@
     </w:p>
     <w:p>
       <w:pPr>
-        <w:rPr>
-          <w:b/>
-          <w:bCs/>
-          <w:sz w:val="32"/>
-          <w:u w:val="single"/>
-        </w:rPr>
-      </w:pPr>
-      <w:r>
-        <w:rPr>
-          <w:b/>
-          <w:bCs/>
-          <w:sz w:val="32"/>
-          <w:u w:val="single"/>
-        </w:rPr>
+        <w:pStyle w:val="ListParagraph"/>
+        <w:numPr>
+          <w:ilvl w:val="1"/>
+          <w:numId w:val="1"/>
+        </w:numPr>
+      </w:pPr>
+      <w:r>
+        <w:t>Male and Female header pins</w:t>
+      </w:r>
+    </w:p>
+    <w:p>
+      <w:pPr>
+        <w:rPr>
+          <w:b/>
+          <w:bCs/>
+          <w:sz w:val="32"/>
+          <w:u w:val="single"/>
+        </w:rPr>
+      </w:pPr>
+      <w:r>
+        <w:rPr>
+          <w:b/>
+          <w:bCs/>
+          <w:sz w:val="32"/>
+          <w:u w:val="single"/>
+        </w:rPr>
+        <w:lastRenderedPageBreak/>
         <w:t>Open Mic</w:t>
       </w:r>
     </w:p>
-    <w:p/>
+    <w:p>
+      <w:r>
+        <w:br w:type="page"/>
+      </w:r>
+    </w:p>
+    <w:p>
+      <w:pPr>
+        <w:pStyle w:val="Heading1"/>
+      </w:pPr>
+      <w:bookmarkStart w:id="2" w:name="_Toc222484591"/>
+      <w:r>
+        <w:lastRenderedPageBreak/>
+        <w:t>February 20, 2026</w:t>
+      </w:r>
+      <w:bookmarkEnd w:id="2"/>
+    </w:p>
+    <w:p>
+      <w:pPr>
+        <w:rPr>
+          <w:b/>
+          <w:bCs/>
+          <w:sz w:val="32"/>
+          <w:u w:val="single"/>
+        </w:rPr>
+      </w:pPr>
+      <w:r>
+        <w:rPr>
+          <w:b/>
+          <w:bCs/>
+          <w:sz w:val="32"/>
+          <w:u w:val="single"/>
+        </w:rPr>
+        <w:t>Parts List</w:t>
+      </w:r>
+    </w:p>
+    <w:p>
+      <w:pPr>
+        <w:pStyle w:val="ListParagraph"/>
+        <w:numPr>
+          <w:ilvl w:val="0"/>
+          <w:numId w:val="1"/>
+        </w:numPr>
+      </w:pPr>
+      <w:r>
+        <w:t>Still needs to happen. If we have extra time at the end of this meeting, we should come up with the list</w:t>
+      </w:r>
+    </w:p>
+    <w:p>
+      <w:pPr>
+        <w:rPr>
+          <w:b/>
+          <w:bCs/>
+          <w:sz w:val="32"/>
+          <w:u w:val="single"/>
+        </w:rPr>
+      </w:pPr>
+      <w:r>
+        <w:rPr>
+          <w:b/>
+          <w:bCs/>
+          <w:sz w:val="32"/>
+          <w:u w:val="single"/>
+        </w:rPr>
+        <w:t>Driver and Enclosure</w:t>
+      </w:r>
+    </w:p>
+    <w:p>
+      <w:pPr>
+        <w:pStyle w:val="ListParagraph"/>
+        <w:numPr>
+          <w:ilvl w:val="0"/>
+          <w:numId w:val="1"/>
+        </w:numPr>
+      </w:pPr>
+      <w:r>
+        <w:t>Monday is the day we will go to shop for a driver and enclosure at a used guitar parts store</w:t>
+      </w:r>
+    </w:p>
+    <w:p>
+      <w:pPr>
+        <w:pStyle w:val="ListParagraph"/>
+        <w:numPr>
+          <w:ilvl w:val="0"/>
+          <w:numId w:val="1"/>
+        </w:numPr>
+      </w:pPr>
+      <w:r>
+        <w:t>People going: Kyle, Marco</w:t>
+      </w:r>
+    </w:p>
+    <w:p>
+      <w:pPr>
+        <w:rPr>
+          <w:b/>
+          <w:bCs/>
+          <w:sz w:val="32"/>
+          <w:u w:val="single"/>
+        </w:rPr>
+      </w:pPr>
+      <w:r>
+        <w:rPr>
+          <w:b/>
+          <w:bCs/>
+          <w:sz w:val="32"/>
+          <w:u w:val="single"/>
+        </w:rPr>
+        <w:t>Meeting with Robinson Next Week</w:t>
+      </w:r>
+    </w:p>
+    <w:p>
+      <w:pPr>
+        <w:rPr>
+          <w:bCs/>
+        </w:rPr>
+      </w:pPr>
+      <w:sdt>
+        <w:sdtPr>
+          <w:rPr>
+            <w:bCs/>
+          </w:rPr>
+          <w:id w:val="169838499"/>
+          <w14:checkbox>
+            <w14:checked w14:val="1"/>
+            <w14:checkedState w14:val="2612" w14:font="MS Gothic"/>
+            <w14:uncheckedState w14:val="2610" w14:font="MS Gothic"/>
+          </w14:checkbox>
+        </w:sdtPr>
+        <w:sdtContent>
+          <w:r>
+            <w:rPr>
+              <w:rFonts w:ascii="MS Gothic" w:eastAsia="MS Gothic" w:hAnsi="MS Gothic" w:hint="eastAsia"/>
+              <w:bCs/>
+            </w:rPr>
+            <w:t>☒</w:t>
+          </w:r>
+        </w:sdtContent>
+      </w:sdt>
+      <w:r>
+        <w:rPr>
+          <w:bCs/>
+        </w:rPr>
+        <w:t xml:space="preserve"> Digital effects done in MATLAB</w:t>
+      </w:r>
+    </w:p>
+    <w:p>
+      <w:pPr>
+        <w:rPr>
+          <w:bCs/>
+        </w:rPr>
+      </w:pPr>
+      <w:sdt>
+        <w:sdtPr>
+          <w:rPr>
+            <w:bCs/>
+          </w:rPr>
+          <w:id w:val="-1814320569"/>
+          <w14:checkbox>
+            <w14:checked w14:val="0"/>
+            <w14:checkedState w14:val="2612" w14:font="MS Gothic"/>
+            <w14:uncheckedState w14:val="2610" w14:font="MS Gothic"/>
+          </w14:checkbox>
+        </w:sdtPr>
+        <w:sdtContent>
+          <w:r>
+            <w:rPr>
+              <w:rFonts w:ascii="MS Gothic" w:eastAsia="MS Gothic" w:hAnsi="MS Gothic" w:hint="eastAsia"/>
+              <w:bCs/>
+            </w:rPr>
+            <w:t>☐</w:t>
+          </w:r>
+        </w:sdtContent>
+      </w:sdt>
+      <w:r>
+        <w:rPr>
+          <w:bCs/>
+        </w:rPr>
+        <w:t xml:space="preserve"> Input and output from Daisy seed??</w:t>
+      </w:r>
+    </w:p>
+    <w:p>
+      <w:pPr>
+        <w:rPr>
+          <w:bCs/>
+        </w:rPr>
+      </w:pPr>
+      <w:sdt>
+        <w:sdtPr>
+          <w:rPr>
+            <w:bCs/>
+          </w:rPr>
+          <w:id w:val="-30723715"/>
+          <w14:checkbox>
+            <w14:checked w14:val="0"/>
+            <w14:checkedState w14:val="2612" w14:font="MS Gothic"/>
+            <w14:uncheckedState w14:val="2610" w14:font="MS Gothic"/>
+          </w14:checkbox>
+        </w:sdtPr>
+        <w:sdtContent>
+          <w:r>
+            <w:rPr>
+              <w:rFonts w:ascii="MS Gothic" w:eastAsia="MS Gothic" w:hAnsi="MS Gothic" w:hint="eastAsia"/>
+              <w:bCs/>
+            </w:rPr>
+            <w:t>☐</w:t>
+          </w:r>
+        </w:sdtContent>
+      </w:sdt>
+      <w:r>
+        <w:rPr>
+          <w:bCs/>
+        </w:rPr>
+        <w:t xml:space="preserve"> Digital and recording board</w:t>
+      </w:r>
+    </w:p>
+    <w:p>
+      <w:pPr>
+        <w:rPr>
+          <w:bCs/>
+        </w:rPr>
+      </w:pPr>
+      <w:sdt>
+        <w:sdtPr>
+          <w:rPr>
+            <w:bCs/>
+          </w:rPr>
+          <w:id w:val="342135657"/>
+          <w14:checkbox>
+            <w14:checked w14:val="0"/>
+            <w14:checkedState w14:val="2612" w14:font="MS Gothic"/>
+            <w14:uncheckedState w14:val="2610" w14:font="MS Gothic"/>
+          </w14:checkbox>
+        </w:sdtPr>
+        <w:sdtContent>
+          <w:r>
+            <w:rPr>
+              <w:rFonts w:ascii="MS Gothic" w:eastAsia="MS Gothic" w:hAnsi="MS Gothic" w:hint="eastAsia"/>
+              <w:bCs/>
+            </w:rPr>
+            <w:t>☐</w:t>
+          </w:r>
+        </w:sdtContent>
+      </w:sdt>
+      <w:r>
+        <w:rPr>
+          <w:bCs/>
+        </w:rPr>
+        <w:t xml:space="preserve"> Big muff demo board</w:t>
+      </w:r>
+    </w:p>
+    <w:p>
+      <w:pPr>
+        <w:rPr>
+          <w:bCs/>
+        </w:rPr>
+      </w:pPr>
+      <w:sdt>
+        <w:sdtPr>
+          <w:rPr>
+            <w:bCs/>
+          </w:rPr>
+          <w:id w:val="181489008"/>
+          <w14:checkbox>
+            <w14:checked w14:val="0"/>
+            <w14:checkedState w14:val="2612" w14:font="MS Gothic"/>
+            <w14:uncheckedState w14:val="2610" w14:font="MS Gothic"/>
+          </w14:checkbox>
+        </w:sdtPr>
+        <w:sdtContent>
+          <w:r>
+            <w:rPr>
+              <w:rFonts w:ascii="MS Gothic" w:eastAsia="MS Gothic" w:hAnsi="MS Gothic" w:hint="eastAsia"/>
+              <w:bCs/>
+            </w:rPr>
+            <w:t>☐</w:t>
+          </w:r>
+        </w:sdtContent>
+      </w:sdt>
+      <w:r>
+        <w:rPr>
+          <w:bCs/>
+        </w:rPr>
+        <w:t xml:space="preserve"> Analog controller board</w:t>
+      </w:r>
+    </w:p>
+    <w:p>
+      <w:pPr>
+        <w:rPr>
+          <w:bCs/>
+        </w:rPr>
+      </w:pPr>
+      <w:sdt>
+        <w:sdtPr>
+          <w:rPr>
+            <w:bCs/>
+          </w:rPr>
+          <w:id w:val="1913496781"/>
+          <w14:checkbox>
+            <w14:checked w14:val="1"/>
+            <w14:checkedState w14:val="2612" w14:font="MS Gothic"/>
+            <w14:uncheckedState w14:val="2610" w14:font="MS Gothic"/>
+          </w14:checkbox>
+        </w:sdtPr>
+        <w:sdtContent>
+          <w:r>
+            <w:rPr>
+              <w:rFonts w:ascii="MS Gothic" w:eastAsia="MS Gothic" w:hAnsi="MS Gothic" w:hint="eastAsia"/>
+              <w:bCs/>
+            </w:rPr>
+            <w:t>☒</w:t>
+          </w:r>
+        </w:sdtContent>
+      </w:sdt>
+      <w:r>
+        <w:rPr>
+          <w:bCs/>
+        </w:rPr>
+        <w:t xml:space="preserve"> Power board</w:t>
+      </w:r>
+    </w:p>
+    <w:p>
+      <w:pPr>
+        <w:rPr>
+          <w:bCs/>
+        </w:rPr>
+      </w:pPr>
+      <w:sdt>
+        <w:sdtPr>
+          <w:rPr>
+            <w:bCs/>
+          </w:rPr>
+          <w:id w:val="-1855639392"/>
+          <w14:checkbox>
+            <w14:checked w14:val="0"/>
+            <w14:checkedState w14:val="2612" w14:font="MS Gothic"/>
+            <w14:uncheckedState w14:val="2610" w14:font="MS Gothic"/>
+          </w14:checkbox>
+        </w:sdtPr>
+        <w:sdtContent>
+          <w:r>
+            <w:rPr>
+              <w:rFonts w:ascii="MS Gothic" w:eastAsia="MS Gothic" w:hAnsi="MS Gothic" w:hint="eastAsia"/>
+              <w:bCs/>
+            </w:rPr>
+            <w:t>☐</w:t>
+          </w:r>
+        </w:sdtContent>
+      </w:sdt>
+      <w:r>
+        <w:rPr>
+          <w:bCs/>
+        </w:rPr>
+        <w:t xml:space="preserve"> Overdrive/chorus board</w:t>
+      </w:r>
+    </w:p>
+    <w:p>
+      <w:pPr>
+        <w:rPr>
+          <w:b/>
+          <w:sz w:val="32"/>
+          <w:u w:val="single"/>
+        </w:rPr>
+      </w:pPr>
+      <w:r>
+        <w:rPr>
+          <w:b/>
+          <w:sz w:val="32"/>
+          <w:u w:val="single"/>
+        </w:rPr>
+        <w:t>Dividing up the rest of the work for the meeting next week</w:t>
+      </w:r>
+    </w:p>
+    <w:p>
+      <w:pPr>
+        <w:rPr>
+          <w:bCs/>
+        </w:rPr>
+      </w:pPr>
+      <w:r>
+        <w:rPr>
+          <w:bCs/>
+        </w:rPr>
+        <w:t>Kyle: Schematic for digital and recording board</w:t>
+      </w:r>
+      <w:r>
+        <w:rPr>
+          <w:bCs/>
+        </w:rPr>
+        <w:t xml:space="preserve"> and chorus board</w:t>
+      </w:r>
+    </w:p>
+    <w:p>
+      <w:pPr>
+        <w:rPr>
+          <w:bCs/>
+        </w:rPr>
+      </w:pPr>
+      <w:r>
+        <w:rPr>
+          <w:bCs/>
+        </w:rPr>
+        <w:t xml:space="preserve">Marco: </w:t>
+      </w:r>
+      <w:r>
+        <w:rPr>
+          <w:bCs/>
+        </w:rPr>
+        <w:t>Big Muff Demo Board</w:t>
+      </w:r>
+    </w:p>
+    <w:p>
+      <w:pPr>
+        <w:rPr>
+          <w:bCs/>
+        </w:rPr>
+      </w:pPr>
+      <w:r>
+        <w:rPr>
+          <w:bCs/>
+        </w:rPr>
+        <w:t>Joseph:</w:t>
+      </w:r>
+      <w:r>
+        <w:rPr>
+          <w:bCs/>
+        </w:rPr>
+        <w:t xml:space="preserve"> Analog controller board</w:t>
+      </w:r>
+    </w:p>
+    <w:p>
+      <w:pPr>
+        <w:rPr>
+          <w:bCs/>
+        </w:rPr>
+      </w:pPr>
+      <w:r>
+        <w:rPr>
+          <w:bCs/>
+        </w:rPr>
+        <w:t>Andrew: Input and output from daisy seed??? Maybe an effect???</w:t>
+      </w:r>
+    </w:p>
+    <w:p>
+      <w:pPr>
+        <w:rPr>
+          <w:b/>
+          <w:sz w:val="32"/>
+          <w:u w:val="single"/>
+        </w:rPr>
+      </w:pPr>
+      <w:r>
+        <w:rPr>
+          <w:b/>
+          <w:sz w:val="32"/>
+          <w:u w:val="single"/>
+        </w:rPr>
+        <w:t>GitHub</w:t>
+      </w:r>
+    </w:p>
+    <w:p>
+      <w:pPr>
+        <w:rPr>
+          <w:bCs/>
+        </w:rPr>
+      </w:pPr>
+      <w:r>
+        <w:rPr>
+          <w:bCs/>
+        </w:rPr>
+        <w:t>Special thank you to Joseph for joining and putting progress onto GitHub (yippee).</w:t>
+      </w:r>
+    </w:p>
+    <w:p>
+      <w:pPr>
+        <w:rPr>
+          <w:bCs/>
+        </w:rPr>
+      </w:pPr>
+      <w:r>
+        <w:rPr>
+          <w:bCs/>
+        </w:rPr>
+        <w:t xml:space="preserve">Now we are still only missing Andrew </w:t>
+      </w:r>
+      <w:r>
+        <w:rPr>
+          <mc:AlternateContent>
+            <mc:Choice Requires="w16se"/>
+            <mc:Fallback>
+              <w:rFonts w:ascii="Segoe UI Emoji" w:eastAsia="Segoe UI Emoji" w:hAnsi="Segoe UI Emoji" w:cs="Segoe UI Emoji"/>
+            </mc:Fallback>
+          </mc:AlternateContent>
+          <w:bCs/>
+        </w:rPr>
+        <mc:AlternateContent>
+          <mc:Choice Requires="w16se">
+            <w16se:symEx w16se:font="Segoe UI Emoji" w16se:char="2639"/>
+          </mc:Choice>
+          <mc:Fallback>
+            <w:t>☹</w:t>
+          </mc:Fallback>
+        </mc:AlternateContent>
+      </w:r>
+    </w:p>
+    <w:p>
+      <w:pPr>
+        <w:rPr>
+          <w:bCs/>
+        </w:rPr>
+      </w:pPr>
+    </w:p>
+    <w:p>
+      <w:pPr>
+        <w:rPr>
+          <w:b/>
+          <w:sz w:val="32"/>
+          <w:u w:val="single"/>
+        </w:rPr>
+      </w:pPr>
+      <w:r>
+        <w:rPr>
+          <w:b/>
+          <w:sz w:val="32"/>
+          <w:u w:val="single"/>
+        </w:rPr>
+        <w:lastRenderedPageBreak/>
+        <w:t>Open Mic</w:t>
+      </w:r>
+    </w:p>
+    <w:p>
+      <w:pPr>
+        <w:rPr>
+          <w:b/>
+          <w:sz w:val="32"/>
+          <w:u w:val="single"/>
+        </w:rPr>
+      </w:pPr>
+    </w:p>
     <w:sectPr>
       <w:pgSz w:w="12240" w:h="15840"/>
       <w:pgMar w:top="1440" w:right="1440" w:bottom="1440" w:left="1440" w:header="720" w:footer="720" w:gutter="0"/>

</xml_diff>

<commit_message>
last minute edits to the meeting minutes for feb 20th
</commit_message>
<xml_diff>
--- a/Organizational/meeting minutes/meeting minutes.docx
+++ b/Organizational/meeting minutes/meeting minutes.docx
@@ -1675,9 +1675,32 @@
     <w:p>
       <w:pPr>
         <w:rPr>
-          <w:b/>
-          <w:sz w:val="32"/>
-          <w:u w:val="single"/>
+          <w:bCs/>
+        </w:rPr>
+      </w:pPr>
+      <w:r>
+        <w:rPr>
+          <w:bCs/>
+        </w:rPr>
+        <w:t>I</w:t>
+      </w:r>
+      <w:r>
+        <w:rPr>
+          <w:bCs/>
+        </w:rPr>
+        <w:t xml:space="preserve"> (Kyle)</w:t>
+      </w:r>
+      <w:r>
+        <w:rPr>
+          <w:bCs/>
+        </w:rPr>
+        <w:t xml:space="preserve"> would like an official list of all the effects we are including for RGA so to put it on GitHub and better monitor progress.</w:t>
+      </w:r>
+    </w:p>
+    <w:p>
+      <w:pPr>
+        <w:rPr>
+          <w:bCs/>
         </w:rPr>
       </w:pPr>
     </w:p>

</xml_diff>